<commit_message>
produktrapport done - added procesrapport
</commit_message>
<xml_diff>
--- a/Produktrapport.docx
+++ b/Produktrapport.docx
@@ -206,11 +206,7 @@
                                         <w:p>
                                           <w:pPr>
                                             <w:pStyle w:val="ListParagraph"/>
-                                            <w:numPr>
-                                              <w:ilvl w:val="0"/>
-                                              <w:numId w:val="2"/>
-                                            </w:numPr>
-                                            <w:jc w:val="center"/>
+                                            <w:ind w:left="1080"/>
                                             <w:rPr>
                                               <w:szCs w:val="24"/>
                                             </w:rPr>
@@ -555,11 +551,7 @@
                                   <w:p>
                                     <w:pPr>
                                       <w:pStyle w:val="ListParagraph"/>
-                                      <w:numPr>
-                                        <w:ilvl w:val="0"/>
-                                        <w:numId w:val="2"/>
-                                      </w:numPr>
-                                      <w:jc w:val="center"/>
+                                      <w:ind w:left="1080"/>
                                       <w:rPr>
                                         <w:szCs w:val="24"/>
                                       </w:rPr>
@@ -815,7 +807,7 @@
           <w:r>
             <w:fldChar w:fldCharType="separate"/>
           </w:r>
-          <w:hyperlink w:anchor="_Toc193287269" w:history="1">
+          <w:hyperlink w:anchor="_Toc193357699" w:history="1">
             <w:r>
               <w:rPr>
                 <w:rStyle w:val="Hyperlink"/>
@@ -842,7 +834,7 @@
                 <w:noProof/>
                 <w:webHidden/>
               </w:rPr>
-              <w:instrText xml:space="preserve"> PAGEREF _Toc193287269 \h </w:instrText>
+              <w:instrText xml:space="preserve"> PAGEREF _Toc193357699 \h </w:instrText>
             </w:r>
             <w:r>
               <w:rPr>
@@ -886,7 +878,7 @@
               <w:lang w:val="en-DK" w:eastAsia="en-DK"/>
             </w:rPr>
           </w:pPr>
-          <w:hyperlink w:anchor="_Toc193287270" w:history="1">
+          <w:hyperlink w:anchor="_Toc193357700" w:history="1">
             <w:r>
               <w:rPr>
                 <w:rStyle w:val="Hyperlink"/>
@@ -913,7 +905,7 @@
                 <w:noProof/>
                 <w:webHidden/>
               </w:rPr>
-              <w:instrText xml:space="preserve"> PAGEREF _Toc193287270 \h </w:instrText>
+              <w:instrText xml:space="preserve"> PAGEREF _Toc193357700 \h </w:instrText>
             </w:r>
             <w:r>
               <w:rPr>
@@ -957,7 +949,7 @@
               <w:lang w:val="en-DK" w:eastAsia="en-DK"/>
             </w:rPr>
           </w:pPr>
-          <w:hyperlink w:anchor="_Toc193287271" w:history="1">
+          <w:hyperlink w:anchor="_Toc193357701" w:history="1">
             <w:r>
               <w:rPr>
                 <w:rStyle w:val="Hyperlink"/>
@@ -984,7 +976,7 @@
                 <w:noProof/>
                 <w:webHidden/>
               </w:rPr>
-              <w:instrText xml:space="preserve"> PAGEREF _Toc193287271 \h </w:instrText>
+              <w:instrText xml:space="preserve"> PAGEREF _Toc193357701 \h </w:instrText>
             </w:r>
             <w:r>
               <w:rPr>
@@ -1028,7 +1020,7 @@
               <w:lang w:val="en-DK" w:eastAsia="en-DK"/>
             </w:rPr>
           </w:pPr>
-          <w:hyperlink w:anchor="_Toc193287272" w:history="1">
+          <w:hyperlink w:anchor="_Toc193357702" w:history="1">
             <w:r>
               <w:rPr>
                 <w:rStyle w:val="Hyperlink"/>
@@ -1055,7 +1047,7 @@
                 <w:noProof/>
                 <w:webHidden/>
               </w:rPr>
-              <w:instrText xml:space="preserve"> PAGEREF _Toc193287272 \h </w:instrText>
+              <w:instrText xml:space="preserve"> PAGEREF _Toc193357702 \h </w:instrText>
             </w:r>
             <w:r>
               <w:rPr>
@@ -1099,27 +1091,13 @@
               <w:lang w:val="en-DK" w:eastAsia="en-DK"/>
             </w:rPr>
           </w:pPr>
-          <w:hyperlink w:anchor="_Toc193287273" w:history="1">
+          <w:hyperlink w:anchor="_Toc193357703" w:history="1">
             <w:r>
               <w:rPr>
                 <w:rStyle w:val="Hyperlink"/>
                 <w:noProof/>
               </w:rPr>
-              <w:t>Kravspecif</w:t>
-            </w:r>
-            <w:r>
-              <w:rPr>
-                <w:rStyle w:val="Hyperlink"/>
-                <w:noProof/>
-              </w:rPr>
-              <w:t>i</w:t>
-            </w:r>
-            <w:r>
-              <w:rPr>
-                <w:rStyle w:val="Hyperlink"/>
-                <w:noProof/>
-              </w:rPr>
-              <w:t>kation</w:t>
+              <w:t>Kravspecifikation</w:t>
             </w:r>
             <w:r>
               <w:rPr>
@@ -1140,7 +1118,7 @@
                 <w:noProof/>
                 <w:webHidden/>
               </w:rPr>
-              <w:instrText xml:space="preserve"> PAGEREF _Toc193287273 \h </w:instrText>
+              <w:instrText xml:space="preserve"> PAGEREF _Toc193357703 \h </w:instrText>
             </w:r>
             <w:r>
               <w:rPr>
@@ -1184,7 +1162,7 @@
               <w:lang w:val="en-DK" w:eastAsia="en-DK"/>
             </w:rPr>
           </w:pPr>
-          <w:hyperlink w:anchor="_Toc193287274" w:history="1">
+          <w:hyperlink w:anchor="_Toc193357704" w:history="1">
             <w:r>
               <w:rPr>
                 <w:rStyle w:val="Hyperlink"/>
@@ -1211,7 +1189,7 @@
                 <w:noProof/>
                 <w:webHidden/>
               </w:rPr>
-              <w:instrText xml:space="preserve"> PAGEREF _Toc193287274 \h </w:instrText>
+              <w:instrText xml:space="preserve"> PAGEREF _Toc193357704 \h </w:instrText>
             </w:r>
             <w:r>
               <w:rPr>
@@ -1255,7 +1233,7 @@
               <w:lang w:val="en-DK" w:eastAsia="en-DK"/>
             </w:rPr>
           </w:pPr>
-          <w:hyperlink w:anchor="_Toc193287275" w:history="1">
+          <w:hyperlink w:anchor="_Toc193357705" w:history="1">
             <w:r>
               <w:rPr>
                 <w:rStyle w:val="Hyperlink"/>
@@ -1282,7 +1260,7 @@
                 <w:noProof/>
                 <w:webHidden/>
               </w:rPr>
-              <w:instrText xml:space="preserve"> PAGEREF _Toc193287275 \h </w:instrText>
+              <w:instrText xml:space="preserve"> PAGEREF _Toc193357705 \h </w:instrText>
             </w:r>
             <w:r>
               <w:rPr>
@@ -1326,7 +1304,7 @@
               <w:lang w:val="en-DK" w:eastAsia="en-DK"/>
             </w:rPr>
           </w:pPr>
-          <w:hyperlink w:anchor="_Toc193287276" w:history="1">
+          <w:hyperlink w:anchor="_Toc193357706" w:history="1">
             <w:r>
               <w:rPr>
                 <w:rStyle w:val="Hyperlink"/>
@@ -1353,7 +1331,7 @@
                 <w:noProof/>
                 <w:webHidden/>
               </w:rPr>
-              <w:instrText xml:space="preserve"> PAGEREF _Toc193287276 \h </w:instrText>
+              <w:instrText xml:space="preserve"> PAGEREF _Toc193357706 \h </w:instrText>
             </w:r>
             <w:r>
               <w:rPr>
@@ -1397,7 +1375,7 @@
               <w:lang w:val="en-DK" w:eastAsia="en-DK"/>
             </w:rPr>
           </w:pPr>
-          <w:hyperlink w:anchor="_Toc193287277" w:history="1">
+          <w:hyperlink w:anchor="_Toc193357707" w:history="1">
             <w:r>
               <w:rPr>
                 <w:rStyle w:val="Hyperlink"/>
@@ -1424,7 +1402,7 @@
                 <w:noProof/>
                 <w:webHidden/>
               </w:rPr>
-              <w:instrText xml:space="preserve"> PAGEREF _Toc193287277 \h </w:instrText>
+              <w:instrText xml:space="preserve"> PAGEREF _Toc193357707 \h </w:instrText>
             </w:r>
             <w:r>
               <w:rPr>
@@ -1468,7 +1446,7 @@
               <w:lang w:val="en-DK" w:eastAsia="en-DK"/>
             </w:rPr>
           </w:pPr>
-          <w:hyperlink w:anchor="_Toc193287278" w:history="1">
+          <w:hyperlink w:anchor="_Toc193357708" w:history="1">
             <w:r>
               <w:rPr>
                 <w:rStyle w:val="Hyperlink"/>
@@ -1495,7 +1473,7 @@
                 <w:noProof/>
                 <w:webHidden/>
               </w:rPr>
-              <w:instrText xml:space="preserve"> PAGEREF _Toc193287278 \h </w:instrText>
+              <w:instrText xml:space="preserve"> PAGEREF _Toc193357708 \h </w:instrText>
             </w:r>
             <w:r>
               <w:rPr>
@@ -1539,7 +1517,7 @@
               <w:lang w:val="en-DK" w:eastAsia="en-DK"/>
             </w:rPr>
           </w:pPr>
-          <w:hyperlink w:anchor="_Toc193287279" w:history="1">
+          <w:hyperlink w:anchor="_Toc193357709" w:history="1">
             <w:r>
               <w:rPr>
                 <w:rStyle w:val="Hyperlink"/>
@@ -1566,7 +1544,7 @@
                 <w:noProof/>
                 <w:webHidden/>
               </w:rPr>
-              <w:instrText xml:space="preserve"> PAGEREF _Toc193287279 \h </w:instrText>
+              <w:instrText xml:space="preserve"> PAGEREF _Toc193357709 \h </w:instrText>
             </w:r>
             <w:r>
               <w:rPr>
@@ -1610,7 +1588,7 @@
               <w:lang w:val="en-DK" w:eastAsia="en-DK"/>
             </w:rPr>
           </w:pPr>
-          <w:hyperlink w:anchor="_Toc193287280" w:history="1">
+          <w:hyperlink w:anchor="_Toc193357710" w:history="1">
             <w:r>
               <w:rPr>
                 <w:rStyle w:val="Hyperlink"/>
@@ -1637,7 +1615,7 @@
                 <w:noProof/>
                 <w:webHidden/>
               </w:rPr>
-              <w:instrText xml:space="preserve"> PAGEREF _Toc193287280 \h </w:instrText>
+              <w:instrText xml:space="preserve"> PAGEREF _Toc193357710 \h </w:instrText>
             </w:r>
             <w:r>
               <w:rPr>
@@ -1681,7 +1659,7 @@
               <w:lang w:val="en-DK" w:eastAsia="en-DK"/>
             </w:rPr>
           </w:pPr>
-          <w:hyperlink w:anchor="_Toc193287281" w:history="1">
+          <w:hyperlink w:anchor="_Toc193357711" w:history="1">
             <w:r>
               <w:rPr>
                 <w:rStyle w:val="Hyperlink"/>
@@ -1708,7 +1686,7 @@
                 <w:noProof/>
                 <w:webHidden/>
               </w:rPr>
-              <w:instrText xml:space="preserve"> PAGEREF _Toc193287281 \h </w:instrText>
+              <w:instrText xml:space="preserve"> PAGEREF _Toc193357711 \h </w:instrText>
             </w:r>
             <w:r>
               <w:rPr>
@@ -1752,7 +1730,7 @@
               <w:lang w:val="en-DK" w:eastAsia="en-DK"/>
             </w:rPr>
           </w:pPr>
-          <w:hyperlink w:anchor="_Toc193287282" w:history="1">
+          <w:hyperlink w:anchor="_Toc193357712" w:history="1">
             <w:r>
               <w:rPr>
                 <w:rStyle w:val="Hyperlink"/>
@@ -1779,7 +1757,7 @@
                 <w:noProof/>
                 <w:webHidden/>
               </w:rPr>
-              <w:instrText xml:space="preserve"> PAGEREF _Toc193287282 \h </w:instrText>
+              <w:instrText xml:space="preserve"> PAGEREF _Toc193357712 \h </w:instrText>
             </w:r>
             <w:r>
               <w:rPr>
@@ -1823,7 +1801,7 @@
               <w:lang w:val="en-DK" w:eastAsia="en-DK"/>
             </w:rPr>
           </w:pPr>
-          <w:hyperlink w:anchor="_Toc193287283" w:history="1">
+          <w:hyperlink w:anchor="_Toc193357713" w:history="1">
             <w:r>
               <w:rPr>
                 <w:rStyle w:val="Hyperlink"/>
@@ -1850,7 +1828,7 @@
                 <w:noProof/>
                 <w:webHidden/>
               </w:rPr>
-              <w:instrText xml:space="preserve"> PAGEREF _Toc193287283 \h </w:instrText>
+              <w:instrText xml:space="preserve"> PAGEREF _Toc193357713 \h </w:instrText>
             </w:r>
             <w:r>
               <w:rPr>
@@ -1894,7 +1872,7 @@
               <w:lang w:val="en-DK" w:eastAsia="en-DK"/>
             </w:rPr>
           </w:pPr>
-          <w:hyperlink w:anchor="_Toc193287284" w:history="1">
+          <w:hyperlink w:anchor="_Toc193357714" w:history="1">
             <w:r>
               <w:rPr>
                 <w:rStyle w:val="Hyperlink"/>
@@ -1921,7 +1899,7 @@
                 <w:noProof/>
                 <w:webHidden/>
               </w:rPr>
-              <w:instrText xml:space="preserve"> PAGEREF _Toc193287284 \h </w:instrText>
+              <w:instrText xml:space="preserve"> PAGEREF _Toc193357714 \h </w:instrText>
             </w:r>
             <w:r>
               <w:rPr>
@@ -1965,7 +1943,7 @@
               <w:lang w:val="en-DK" w:eastAsia="en-DK"/>
             </w:rPr>
           </w:pPr>
-          <w:hyperlink w:anchor="_Toc193287285" w:history="1">
+          <w:hyperlink w:anchor="_Toc193357715" w:history="1">
             <w:r>
               <w:rPr>
                 <w:rStyle w:val="Hyperlink"/>
@@ -1992,7 +1970,7 @@
                 <w:noProof/>
                 <w:webHidden/>
               </w:rPr>
-              <w:instrText xml:space="preserve"> PAGEREF _Toc193287285 \h </w:instrText>
+              <w:instrText xml:space="preserve"> PAGEREF _Toc193357715 \h </w:instrText>
             </w:r>
             <w:r>
               <w:rPr>
@@ -2036,7 +2014,7 @@
               <w:lang w:val="en-DK" w:eastAsia="en-DK"/>
             </w:rPr>
           </w:pPr>
-          <w:hyperlink w:anchor="_Toc193287286" w:history="1">
+          <w:hyperlink w:anchor="_Toc193357716" w:history="1">
             <w:r>
               <w:rPr>
                 <w:rStyle w:val="Hyperlink"/>
@@ -2063,7 +2041,7 @@
                 <w:noProof/>
                 <w:webHidden/>
               </w:rPr>
-              <w:instrText xml:space="preserve"> PAGEREF _Toc193287286 \h </w:instrText>
+              <w:instrText xml:space="preserve"> PAGEREF _Toc193357716 \h </w:instrText>
             </w:r>
             <w:r>
               <w:rPr>
@@ -2107,7 +2085,7 @@
               <w:lang w:val="en-DK" w:eastAsia="en-DK"/>
             </w:rPr>
           </w:pPr>
-          <w:hyperlink w:anchor="_Toc193287287" w:history="1">
+          <w:hyperlink w:anchor="_Toc193357717" w:history="1">
             <w:r>
               <w:rPr>
                 <w:rStyle w:val="Hyperlink"/>
@@ -2134,7 +2112,7 @@
                 <w:noProof/>
                 <w:webHidden/>
               </w:rPr>
-              <w:instrText xml:space="preserve"> PAGEREF _Toc193287287 \h </w:instrText>
+              <w:instrText xml:space="preserve"> PAGEREF _Toc193357717 \h </w:instrText>
             </w:r>
             <w:r>
               <w:rPr>
@@ -2178,41 +2156,226 @@
               <w:lang w:val="en-DK" w:eastAsia="en-DK"/>
             </w:rPr>
           </w:pPr>
-          <w:hyperlink w:anchor="_Toc193287288" w:history="1">
+          <w:hyperlink w:anchor="_Toc193357718" w:history="1">
             <w:r>
               <w:rPr>
                 <w:rStyle w:val="Hyperlink"/>
                 <w:noProof/>
               </w:rPr>
-              <w:t>Test og</w:t>
-            </w:r>
+              <w:t>Test og validering</w:t>
+            </w:r>
+            <w:r>
+              <w:rPr>
+                <w:noProof/>
+                <w:webHidden/>
+              </w:rPr>
+              <w:tab/>
+            </w:r>
+            <w:r>
+              <w:rPr>
+                <w:noProof/>
+                <w:webHidden/>
+              </w:rPr>
+              <w:fldChar w:fldCharType="begin"/>
+            </w:r>
+            <w:r>
+              <w:rPr>
+                <w:noProof/>
+                <w:webHidden/>
+              </w:rPr>
+              <w:instrText xml:space="preserve"> PAGEREF _Toc193357718 \h </w:instrText>
+            </w:r>
+            <w:r>
+              <w:rPr>
+                <w:noProof/>
+                <w:webHidden/>
+              </w:rPr>
+            </w:r>
+            <w:r>
+              <w:rPr>
+                <w:noProof/>
+                <w:webHidden/>
+              </w:rPr>
+              <w:fldChar w:fldCharType="separate"/>
+            </w:r>
+            <w:r>
+              <w:rPr>
+                <w:noProof/>
+                <w:webHidden/>
+              </w:rPr>
+              <w:t>22</w:t>
+            </w:r>
+            <w:r>
+              <w:rPr>
+                <w:noProof/>
+                <w:webHidden/>
+              </w:rPr>
+              <w:fldChar w:fldCharType="end"/>
+            </w:r>
+          </w:hyperlink>
+        </w:p>
+        <w:p>
+          <w:pPr>
+            <w:pStyle w:val="TOC2"/>
+            <w:tabs>
+              <w:tab w:val="right" w:leader="dot" w:pos="9016"/>
+            </w:tabs>
+            <w:rPr>
+              <w:rFonts w:asciiTheme="minorHAnsi" w:eastAsiaTheme="minorEastAsia" w:hAnsiTheme="minorHAnsi"/>
+              <w:noProof/>
+              <w:szCs w:val="24"/>
+              <w:lang w:val="en-DK" w:eastAsia="en-DK"/>
+            </w:rPr>
+          </w:pPr>
+          <w:hyperlink w:anchor="_Toc193357719" w:history="1">
             <w:r>
               <w:rPr>
                 <w:rStyle w:val="Hyperlink"/>
                 <w:noProof/>
               </w:rPr>
-              <w:t xml:space="preserve"> </w:t>
-            </w:r>
+              <w:t>Case 1: Indtastning af destination og navigationsflow gennem appen</w:t>
+            </w:r>
+            <w:r>
+              <w:rPr>
+                <w:noProof/>
+                <w:webHidden/>
+              </w:rPr>
+              <w:tab/>
+            </w:r>
+            <w:r>
+              <w:rPr>
+                <w:noProof/>
+                <w:webHidden/>
+              </w:rPr>
+              <w:fldChar w:fldCharType="begin"/>
+            </w:r>
+            <w:r>
+              <w:rPr>
+                <w:noProof/>
+                <w:webHidden/>
+              </w:rPr>
+              <w:instrText xml:space="preserve"> PAGEREF _Toc193357719 \h </w:instrText>
+            </w:r>
+            <w:r>
+              <w:rPr>
+                <w:noProof/>
+                <w:webHidden/>
+              </w:rPr>
+            </w:r>
+            <w:r>
+              <w:rPr>
+                <w:noProof/>
+                <w:webHidden/>
+              </w:rPr>
+              <w:fldChar w:fldCharType="separate"/>
+            </w:r>
+            <w:r>
+              <w:rPr>
+                <w:noProof/>
+                <w:webHidden/>
+              </w:rPr>
+              <w:t>22</w:t>
+            </w:r>
+            <w:r>
+              <w:rPr>
+                <w:noProof/>
+                <w:webHidden/>
+              </w:rPr>
+              <w:fldChar w:fldCharType="end"/>
+            </w:r>
+          </w:hyperlink>
+        </w:p>
+        <w:p>
+          <w:pPr>
+            <w:pStyle w:val="TOC2"/>
+            <w:tabs>
+              <w:tab w:val="right" w:leader="dot" w:pos="9016"/>
+            </w:tabs>
+            <w:rPr>
+              <w:rFonts w:asciiTheme="minorHAnsi" w:eastAsiaTheme="minorEastAsia" w:hAnsiTheme="minorHAnsi"/>
+              <w:noProof/>
+              <w:szCs w:val="24"/>
+              <w:lang w:val="en-DK" w:eastAsia="en-DK"/>
+            </w:rPr>
+          </w:pPr>
+          <w:hyperlink w:anchor="_Toc193357720" w:history="1">
             <w:r>
               <w:rPr>
                 <w:rStyle w:val="Hyperlink"/>
                 <w:noProof/>
               </w:rPr>
-              <w:t>vali</w:t>
-            </w:r>
+              <w:t>Case 2: Alternering mellem spisesteder og oplevelser på planer</w:t>
+            </w:r>
+            <w:r>
+              <w:rPr>
+                <w:noProof/>
+                <w:webHidden/>
+              </w:rPr>
+              <w:tab/>
+            </w:r>
+            <w:r>
+              <w:rPr>
+                <w:noProof/>
+                <w:webHidden/>
+              </w:rPr>
+              <w:fldChar w:fldCharType="begin"/>
+            </w:r>
+            <w:r>
+              <w:rPr>
+                <w:noProof/>
+                <w:webHidden/>
+              </w:rPr>
+              <w:instrText xml:space="preserve"> PAGEREF _Toc193357720 \h </w:instrText>
+            </w:r>
+            <w:r>
+              <w:rPr>
+                <w:noProof/>
+                <w:webHidden/>
+              </w:rPr>
+            </w:r>
+            <w:r>
+              <w:rPr>
+                <w:noProof/>
+                <w:webHidden/>
+              </w:rPr>
+              <w:fldChar w:fldCharType="separate"/>
+            </w:r>
+            <w:r>
+              <w:rPr>
+                <w:noProof/>
+                <w:webHidden/>
+              </w:rPr>
+              <w:t>23</w:t>
+            </w:r>
+            <w:r>
+              <w:rPr>
+                <w:noProof/>
+                <w:webHidden/>
+              </w:rPr>
+              <w:fldChar w:fldCharType="end"/>
+            </w:r>
+          </w:hyperlink>
+        </w:p>
+        <w:p>
+          <w:pPr>
+            <w:pStyle w:val="TOC3"/>
+            <w:tabs>
+              <w:tab w:val="right" w:leader="dot" w:pos="9016"/>
+            </w:tabs>
+            <w:rPr>
+              <w:rFonts w:asciiTheme="minorHAnsi" w:eastAsiaTheme="minorEastAsia" w:hAnsiTheme="minorHAnsi"/>
+              <w:noProof/>
+              <w:szCs w:val="24"/>
+              <w:lang w:val="en-DK" w:eastAsia="en-DK"/>
+            </w:rPr>
+          </w:pPr>
+          <w:hyperlink w:anchor="_Toc193357721" w:history="1">
             <w:r>
               <w:rPr>
                 <w:rStyle w:val="Hyperlink"/>
                 <w:noProof/>
               </w:rPr>
-              <w:t>d</w:t>
-            </w:r>
-            <w:r>
-              <w:rPr>
-                <w:rStyle w:val="Hyperlink"/>
-                <w:noProof/>
-              </w:rPr>
-              <w:t>ering</w:t>
+              <w:t>GenerateDayPlans-metoden.</w:t>
             </w:r>
             <w:r>
               <w:rPr>
@@ -2233,7 +2396,7 @@
                 <w:noProof/>
                 <w:webHidden/>
               </w:rPr>
-              <w:instrText xml:space="preserve"> PAGEREF _Toc193287288 \h </w:instrText>
+              <w:instrText xml:space="preserve"> PAGEREF _Toc193357721 \h </w:instrText>
             </w:r>
             <w:r>
               <w:rPr>
@@ -2253,7 +2416,7 @@
                 <w:noProof/>
                 <w:webHidden/>
               </w:rPr>
-              <w:t>22</w:t>
+              <w:t>23</w:t>
             </w:r>
             <w:r>
               <w:rPr>
@@ -2277,7 +2440,7 @@
               <w:lang w:val="en-DK" w:eastAsia="en-DK"/>
             </w:rPr>
           </w:pPr>
-          <w:hyperlink w:anchor="_Toc193287289" w:history="1">
+          <w:hyperlink w:anchor="_Toc193357722" w:history="1">
             <w:r>
               <w:rPr>
                 <w:rStyle w:val="Hyperlink"/>
@@ -2304,7 +2467,7 @@
                 <w:noProof/>
                 <w:webHidden/>
               </w:rPr>
-              <w:instrText xml:space="preserve"> PAGEREF _Toc193287289 \h </w:instrText>
+              <w:instrText xml:space="preserve"> PAGEREF _Toc193357722 \h </w:instrText>
             </w:r>
             <w:r>
               <w:rPr>
@@ -2324,7 +2487,78 @@
                 <w:noProof/>
                 <w:webHidden/>
               </w:rPr>
-              <w:t>23</w:t>
+              <w:t>24</w:t>
+            </w:r>
+            <w:r>
+              <w:rPr>
+                <w:noProof/>
+                <w:webHidden/>
+              </w:rPr>
+              <w:fldChar w:fldCharType="end"/>
+            </w:r>
+          </w:hyperlink>
+        </w:p>
+        <w:p>
+          <w:pPr>
+            <w:pStyle w:val="TOC2"/>
+            <w:tabs>
+              <w:tab w:val="right" w:leader="dot" w:pos="9016"/>
+            </w:tabs>
+            <w:rPr>
+              <w:rFonts w:asciiTheme="minorHAnsi" w:eastAsiaTheme="minorEastAsia" w:hAnsiTheme="minorHAnsi"/>
+              <w:noProof/>
+              <w:szCs w:val="24"/>
+              <w:lang w:val="en-DK" w:eastAsia="en-DK"/>
+            </w:rPr>
+          </w:pPr>
+          <w:hyperlink w:anchor="_Toc193357723" w:history="1">
+            <w:r>
+              <w:rPr>
+                <w:rStyle w:val="Hyperlink"/>
+                <w:noProof/>
+              </w:rPr>
+              <w:t>Muligheder for videreudvikling</w:t>
+            </w:r>
+            <w:r>
+              <w:rPr>
+                <w:noProof/>
+                <w:webHidden/>
+              </w:rPr>
+              <w:tab/>
+            </w:r>
+            <w:r>
+              <w:rPr>
+                <w:noProof/>
+                <w:webHidden/>
+              </w:rPr>
+              <w:fldChar w:fldCharType="begin"/>
+            </w:r>
+            <w:r>
+              <w:rPr>
+                <w:noProof/>
+                <w:webHidden/>
+              </w:rPr>
+              <w:instrText xml:space="preserve"> PAGEREF _Toc193357723 \h </w:instrText>
+            </w:r>
+            <w:r>
+              <w:rPr>
+                <w:noProof/>
+                <w:webHidden/>
+              </w:rPr>
+            </w:r>
+            <w:r>
+              <w:rPr>
+                <w:noProof/>
+                <w:webHidden/>
+              </w:rPr>
+              <w:fldChar w:fldCharType="separate"/>
+            </w:r>
+            <w:r>
+              <w:rPr>
+                <w:noProof/>
+                <w:webHidden/>
+              </w:rPr>
+              <w:t>24</w:t>
             </w:r>
             <w:r>
               <w:rPr>
@@ -2348,7 +2582,7 @@
               <w:lang w:val="en-DK" w:eastAsia="en-DK"/>
             </w:rPr>
           </w:pPr>
-          <w:hyperlink w:anchor="_Toc193287290" w:history="1">
+          <w:hyperlink w:anchor="_Toc193357724" w:history="1">
             <w:r>
               <w:rPr>
                 <w:rStyle w:val="Hyperlink"/>
@@ -2375,7 +2609,7 @@
                 <w:noProof/>
                 <w:webHidden/>
               </w:rPr>
-              <w:instrText xml:space="preserve"> PAGEREF _Toc193287290 \h </w:instrText>
+              <w:instrText xml:space="preserve"> PAGEREF _Toc193357724 \h </w:instrText>
             </w:r>
             <w:r>
               <w:rPr>
@@ -2395,7 +2629,150 @@
                 <w:noProof/>
                 <w:webHidden/>
               </w:rPr>
-              <w:t>23</w:t>
+              <w:t>24</w:t>
+            </w:r>
+            <w:r>
+              <w:rPr>
+                <w:noProof/>
+                <w:webHidden/>
+              </w:rPr>
+              <w:fldChar w:fldCharType="end"/>
+            </w:r>
+          </w:hyperlink>
+        </w:p>
+        <w:p>
+          <w:pPr>
+            <w:pStyle w:val="TOC2"/>
+            <w:tabs>
+              <w:tab w:val="right" w:leader="dot" w:pos="9016"/>
+            </w:tabs>
+            <w:rPr>
+              <w:rFonts w:asciiTheme="minorHAnsi" w:eastAsiaTheme="minorEastAsia" w:hAnsiTheme="minorHAnsi"/>
+              <w:noProof/>
+              <w:szCs w:val="24"/>
+              <w:lang w:val="en-DK" w:eastAsia="en-DK"/>
+            </w:rPr>
+          </w:pPr>
+          <w:hyperlink w:anchor="_Toc193357725" w:history="1">
+            <w:r>
+              <w:rPr>
+                <w:rStyle w:val="Hyperlink"/>
+                <w:noProof/>
+              </w:rPr>
+              <w:t>YouTube</w:t>
+            </w:r>
+            <w:r>
+              <w:rPr>
+                <w:noProof/>
+                <w:webHidden/>
+              </w:rPr>
+              <w:tab/>
+            </w:r>
+            <w:r>
+              <w:rPr>
+                <w:noProof/>
+                <w:webHidden/>
+              </w:rPr>
+              <w:fldChar w:fldCharType="begin"/>
+            </w:r>
+            <w:r>
+              <w:rPr>
+                <w:noProof/>
+                <w:webHidden/>
+              </w:rPr>
+              <w:instrText xml:space="preserve"> PAGEREF _Toc193357725 \h </w:instrText>
+            </w:r>
+            <w:r>
+              <w:rPr>
+                <w:noProof/>
+                <w:webHidden/>
+              </w:rPr>
+            </w:r>
+            <w:r>
+              <w:rPr>
+                <w:noProof/>
+                <w:webHidden/>
+              </w:rPr>
+              <w:fldChar w:fldCharType="separate"/>
+            </w:r>
+            <w:r>
+              <w:rPr>
+                <w:noProof/>
+                <w:webHidden/>
+              </w:rPr>
+              <w:t>24</w:t>
+            </w:r>
+            <w:r>
+              <w:rPr>
+                <w:noProof/>
+                <w:webHidden/>
+              </w:rPr>
+              <w:fldChar w:fldCharType="end"/>
+            </w:r>
+          </w:hyperlink>
+        </w:p>
+        <w:p>
+          <w:pPr>
+            <w:pStyle w:val="TOC2"/>
+            <w:tabs>
+              <w:tab w:val="right" w:leader="dot" w:pos="9016"/>
+            </w:tabs>
+            <w:rPr>
+              <w:rFonts w:asciiTheme="minorHAnsi" w:eastAsiaTheme="minorEastAsia" w:hAnsiTheme="minorHAnsi"/>
+              <w:noProof/>
+              <w:szCs w:val="24"/>
+              <w:lang w:val="en-DK" w:eastAsia="en-DK"/>
+            </w:rPr>
+          </w:pPr>
+          <w:hyperlink w:anchor="_Toc193357726" w:history="1">
+            <w:r>
+              <w:rPr>
+                <w:rStyle w:val="Hyperlink"/>
+                <w:noProof/>
+                <w:lang w:val="en-US"/>
+              </w:rPr>
+              <w:t>AI</w:t>
+            </w:r>
+            <w:r>
+              <w:rPr>
+                <w:noProof/>
+                <w:webHidden/>
+              </w:rPr>
+              <w:tab/>
+            </w:r>
+            <w:r>
+              <w:rPr>
+                <w:noProof/>
+                <w:webHidden/>
+              </w:rPr>
+              <w:fldChar w:fldCharType="begin"/>
+            </w:r>
+            <w:r>
+              <w:rPr>
+                <w:noProof/>
+                <w:webHidden/>
+              </w:rPr>
+              <w:instrText xml:space="preserve"> PAGEREF _Toc193357726 \h </w:instrText>
+            </w:r>
+            <w:r>
+              <w:rPr>
+                <w:noProof/>
+                <w:webHidden/>
+              </w:rPr>
+            </w:r>
+            <w:r>
+              <w:rPr>
+                <w:noProof/>
+                <w:webHidden/>
+              </w:rPr>
+              <w:fldChar w:fldCharType="separate"/>
+            </w:r>
+            <w:r>
+              <w:rPr>
+                <w:noProof/>
+                <w:webHidden/>
+              </w:rPr>
+              <w:t>24</w:t>
             </w:r>
             <w:r>
               <w:rPr>
@@ -2419,7 +2796,7 @@
               <w:lang w:val="en-DK" w:eastAsia="en-DK"/>
             </w:rPr>
           </w:pPr>
-          <w:hyperlink w:anchor="_Toc193287291" w:history="1">
+          <w:hyperlink w:anchor="_Toc193357727" w:history="1">
             <w:r>
               <w:rPr>
                 <w:rStyle w:val="Hyperlink"/>
@@ -2446,7 +2823,7 @@
                 <w:noProof/>
                 <w:webHidden/>
               </w:rPr>
-              <w:instrText xml:space="preserve"> PAGEREF _Toc193287291 \h </w:instrText>
+              <w:instrText xml:space="preserve"> PAGEREF _Toc193357727 \h </w:instrText>
             </w:r>
             <w:r>
               <w:rPr>
@@ -2466,7 +2843,7 @@
                 <w:noProof/>
                 <w:webHidden/>
               </w:rPr>
-              <w:t>23</w:t>
+              <w:t>25</w:t>
             </w:r>
             <w:r>
               <w:rPr>
@@ -2490,7 +2867,7 @@
               <w:lang w:val="en-DK" w:eastAsia="en-DK"/>
             </w:rPr>
           </w:pPr>
-          <w:hyperlink w:anchor="_Toc193287292" w:history="1">
+          <w:hyperlink w:anchor="_Toc193357728" w:history="1">
             <w:r>
               <w:rPr>
                 <w:rStyle w:val="Hyperlink"/>
@@ -2517,7 +2894,7 @@
                 <w:noProof/>
                 <w:webHidden/>
               </w:rPr>
-              <w:instrText xml:space="preserve"> PAGEREF _Toc193287292 \h </w:instrText>
+              <w:instrText xml:space="preserve"> PAGEREF _Toc193357728 \h </w:instrText>
             </w:r>
             <w:r>
               <w:rPr>
@@ -2537,7 +2914,7 @@
                 <w:noProof/>
                 <w:webHidden/>
               </w:rPr>
-              <w:t>24</w:t>
+              <w:t>25</w:t>
             </w:r>
             <w:r>
               <w:rPr>
@@ -2561,7 +2938,7 @@
               <w:lang w:val="en-DK" w:eastAsia="en-DK"/>
             </w:rPr>
           </w:pPr>
-          <w:hyperlink w:anchor="_Toc193287293" w:history="1">
+          <w:hyperlink w:anchor="_Toc193357729" w:history="1">
             <w:r>
               <w:rPr>
                 <w:rStyle w:val="Hyperlink"/>
@@ -2588,7 +2965,7 @@
                 <w:noProof/>
                 <w:webHidden/>
               </w:rPr>
-              <w:instrText xml:space="preserve"> PAGEREF _Toc193287293 \h </w:instrText>
+              <w:instrText xml:space="preserve"> PAGEREF _Toc193357729 \h </w:instrText>
             </w:r>
             <w:r>
               <w:rPr>
@@ -2608,7 +2985,78 @@
                 <w:noProof/>
                 <w:webHidden/>
               </w:rPr>
-              <w:t>25</w:t>
+              <w:t>26</w:t>
+            </w:r>
+            <w:r>
+              <w:rPr>
+                <w:noProof/>
+                <w:webHidden/>
+              </w:rPr>
+              <w:fldChar w:fldCharType="end"/>
+            </w:r>
+          </w:hyperlink>
+        </w:p>
+        <w:p>
+          <w:pPr>
+            <w:pStyle w:val="TOC2"/>
+            <w:tabs>
+              <w:tab w:val="right" w:leader="dot" w:pos="9016"/>
+            </w:tabs>
+            <w:rPr>
+              <w:rFonts w:asciiTheme="minorHAnsi" w:eastAsiaTheme="minorEastAsia" w:hAnsiTheme="minorHAnsi"/>
+              <w:noProof/>
+              <w:szCs w:val="24"/>
+              <w:lang w:val="en-DK" w:eastAsia="en-DK"/>
+            </w:rPr>
+          </w:pPr>
+          <w:hyperlink w:anchor="_Toc193357730" w:history="1">
+            <w:r>
+              <w:rPr>
+                <w:rStyle w:val="Hyperlink"/>
+                <w:noProof/>
+              </w:rPr>
+              <w:t>Bilag 3 – GenerateDayPlans-metoden.</w:t>
+            </w:r>
+            <w:r>
+              <w:rPr>
+                <w:noProof/>
+                <w:webHidden/>
+              </w:rPr>
+              <w:tab/>
+            </w:r>
+            <w:r>
+              <w:rPr>
+                <w:noProof/>
+                <w:webHidden/>
+              </w:rPr>
+              <w:fldChar w:fldCharType="begin"/>
+            </w:r>
+            <w:r>
+              <w:rPr>
+                <w:noProof/>
+                <w:webHidden/>
+              </w:rPr>
+              <w:instrText xml:space="preserve"> PAGEREF _Toc193357730 \h </w:instrText>
+            </w:r>
+            <w:r>
+              <w:rPr>
+                <w:noProof/>
+                <w:webHidden/>
+              </w:rPr>
+            </w:r>
+            <w:r>
+              <w:rPr>
+                <w:noProof/>
+                <w:webHidden/>
+              </w:rPr>
+              <w:fldChar w:fldCharType="separate"/>
+            </w:r>
+            <w:r>
+              <w:rPr>
+                <w:noProof/>
+                <w:webHidden/>
+              </w:rPr>
+              <w:t>27</w:t>
             </w:r>
             <w:r>
               <w:rPr>
@@ -2631,17 +3079,11 @@
         </w:p>
       </w:sdtContent>
     </w:sdt>
-    <w:p/>
-    <w:p>
-      <w:r>
-        <w:br w:type="page"/>
-      </w:r>
-    </w:p>
     <w:p>
       <w:pPr>
         <w:pStyle w:val="Heading1"/>
       </w:pPr>
-      <w:bookmarkStart w:id="0" w:name="_Toc193287269"/>
+      <w:bookmarkStart w:id="0" w:name="_Toc193357699"/>
       <w:r>
         <w:lastRenderedPageBreak/>
         <w:t>Indledning</w:t>
@@ -2681,7 +3123,7 @@
       <w:pPr>
         <w:pStyle w:val="Heading2"/>
       </w:pPr>
-      <w:bookmarkStart w:id="1" w:name="_Toc193287270"/>
+      <w:bookmarkStart w:id="1" w:name="_Toc193357700"/>
       <w:r>
         <w:t>Casebeskrivelse</w:t>
       </w:r>
@@ -2696,7 +3138,7 @@
       <w:pPr>
         <w:pStyle w:val="Heading2"/>
       </w:pPr>
-      <w:bookmarkStart w:id="2" w:name="_Toc193287271"/>
+      <w:bookmarkStart w:id="2" w:name="_Toc193357701"/>
       <w:r>
         <w:t>Formål</w:t>
       </w:r>
@@ -2714,7 +3156,7 @@
       <w:pPr>
         <w:pStyle w:val="Heading2"/>
       </w:pPr>
-      <w:bookmarkStart w:id="3" w:name="_Toc193287272"/>
+      <w:bookmarkStart w:id="3" w:name="_Toc193357702"/>
       <w:r>
         <w:t xml:space="preserve">Overordnet </w:t>
       </w:r>
@@ -2761,7 +3203,7 @@
       <w:pPr>
         <w:pStyle w:val="Heading1"/>
       </w:pPr>
-      <w:bookmarkStart w:id="4" w:name="_Toc193287273"/>
+      <w:bookmarkStart w:id="4" w:name="_Toc193357703"/>
       <w:r>
         <w:t>Kravspecifikation</w:t>
       </w:r>
@@ -2776,7 +3218,7 @@
       <w:pPr>
         <w:pStyle w:val="Heading2"/>
       </w:pPr>
-      <w:bookmarkStart w:id="5" w:name="_Toc193287274"/>
+      <w:bookmarkStart w:id="5" w:name="_Toc193357704"/>
       <w:r>
         <w:t>Funktionelle krav</w:t>
       </w:r>
@@ -2838,7 +3280,7 @@
         </w:numPr>
       </w:pPr>
       <w:r>
-        <w:t>Appen skal kunne præsentere brugeren for forslag til spisesteder og oplevelser, baseret på brugerens valg.</w:t>
+        <w:t>Brugeren skal kunne logge ind.</w:t>
       </w:r>
     </w:p>
     <w:p>
@@ -2850,7 +3292,7 @@
         </w:numPr>
       </w:pPr>
       <w:r>
-        <w:t>Brugeren skal kunne sætte et ønsket tidsrum for sine dagsplaner.</w:t>
+        <w:t>Brugeren skal kunne lukke appen ned, og fortsætte med at lave deres planer på et senere tidspunkt.</w:t>
       </w:r>
     </w:p>
     <w:p>
@@ -2862,7 +3304,7 @@
         </w:numPr>
       </w:pPr>
       <w:r>
-        <w:t>Appen skal kunne præsentere brugeren for foreslåede dagsplaner baseret på brugerens valg.</w:t>
+        <w:t>Brugeren skal kunne dele sin planlagte rejse med eventuelle rejsemakkere.</w:t>
       </w:r>
     </w:p>
     <w:p>
@@ -2874,10 +3316,7 @@
         </w:numPr>
       </w:pPr>
       <w:r>
-        <w:t>Brugeren skal have mulighed for at ændre sine planer inden endelig bekræftelse</w:t>
-      </w:r>
-      <w:r>
-        <w:t>.</w:t>
+        <w:t>Appen skal kunne præsentere brugeren for forslag til spisesteder og oplevelser, baseret på brugerens valg.</w:t>
       </w:r>
     </w:p>
     <w:p>
@@ -2889,7 +3328,7 @@
         </w:numPr>
       </w:pPr>
       <w:r>
-        <w:t>Appen skal præsentere brugeren for valgte dagsplaner på en let og overskuelig måde.</w:t>
+        <w:t>Brugeren skal kunne sætte et ønsket tidsrum for sine dagsplaner.</w:t>
       </w:r>
     </w:p>
     <w:p>
@@ -2901,23 +3340,7 @@
         </w:numPr>
       </w:pPr>
       <w:r>
-        <w:t xml:space="preserve">Appen skal gøre det nemt for brugeren at starte navigation via Google Maps fra sted til sted. </w:t>
-      </w:r>
-    </w:p>
-    <w:p>
-      <w:pPr>
-        <w:pStyle w:val="Heading2"/>
-      </w:pPr>
-      <w:bookmarkStart w:id="6" w:name="_Toc193287275"/>
-      <w:r>
-        <w:lastRenderedPageBreak/>
-        <w:t>Ikke-funktionelle krav</w:t>
-      </w:r>
-      <w:bookmarkEnd w:id="6"/>
-    </w:p>
-    <w:p>
-      <w:r>
-        <w:t>Ligesom ved de funktionelle krav, kommer her de ikke-funktionelle i punktform.</w:t>
+        <w:t>Appen skal kunne præsentere brugeren for foreslåede dagsplaner baseret på brugerens valg.</w:t>
       </w:r>
     </w:p>
     <w:p>
@@ -2929,7 +3352,10 @@
         </w:numPr>
       </w:pPr>
       <w:r>
-        <w:t>Appen skal være nem og hurtig at starte.</w:t>
+        <w:t>Brugeren skal have mulighed for at ændre sine planer inden endelig bekræftelse</w:t>
+      </w:r>
+      <w:r>
+        <w:t>.</w:t>
       </w:r>
     </w:p>
     <w:p>
@@ -2941,7 +3367,7 @@
         </w:numPr>
       </w:pPr>
       <w:r>
-        <w:t>Brugerrejsen gennem appen skal være intuitiv.</w:t>
+        <w:t>Appen skal præsentere brugeren for valgte dagsplaner på en let og overskuelig måde.</w:t>
       </w:r>
     </w:p>
     <w:p>
@@ -2953,7 +3379,23 @@
         </w:numPr>
       </w:pPr>
       <w:r>
-        <w:t>Appens brugergrænseflade (UI) skal være overskuelig.</w:t>
+        <w:lastRenderedPageBreak/>
+        <w:t xml:space="preserve">Appen skal gøre det nemt for brugeren at starte navigation via Google Maps fra sted til sted. </w:t>
+      </w:r>
+    </w:p>
+    <w:p>
+      <w:pPr>
+        <w:pStyle w:val="Heading2"/>
+      </w:pPr>
+      <w:bookmarkStart w:id="6" w:name="_Toc193357705"/>
+      <w:r>
+        <w:t>Ikke-funktionelle krav</w:t>
+      </w:r>
+      <w:bookmarkEnd w:id="6"/>
+    </w:p>
+    <w:p>
+      <w:r>
+        <w:t>Ligesom ved de funktionelle krav, kommer her de ikke-funktionelle i punktform.</w:t>
       </w:r>
     </w:p>
     <w:p>
@@ -2965,7 +3407,7 @@
         </w:numPr>
       </w:pPr>
       <w:r>
-        <w:t>Appen skal leve op til GDPR-lovgivningen.</w:t>
+        <w:t>Appen skal være nem og hurtig at starte.</w:t>
       </w:r>
     </w:p>
     <w:p>
@@ -2977,10 +3419,7 @@
         </w:numPr>
       </w:pPr>
       <w:r>
-        <w:t xml:space="preserve">Appen </w:t>
-      </w:r>
-      <w:r>
-        <w:t>skal kunne køre på alle nyere Android og Apple enheder.</w:t>
+        <w:t>Brugerrejsen gennem appen skal være intuitiv.</w:t>
       </w:r>
     </w:p>
     <w:p>
@@ -2992,6 +3431,45 @@
         </w:numPr>
       </w:pPr>
       <w:r>
+        <w:t>Appens brugergrænseflade (UI) skal være overskuelig.</w:t>
+      </w:r>
+    </w:p>
+    <w:p>
+      <w:pPr>
+        <w:pStyle w:val="ListParagraph"/>
+        <w:numPr>
+          <w:ilvl w:val="0"/>
+          <w:numId w:val="5"/>
+        </w:numPr>
+      </w:pPr>
+      <w:r>
+        <w:t>Appen skal leve op til GDPR-lovgivningen.</w:t>
+      </w:r>
+    </w:p>
+    <w:p>
+      <w:pPr>
+        <w:pStyle w:val="ListParagraph"/>
+        <w:numPr>
+          <w:ilvl w:val="0"/>
+          <w:numId w:val="5"/>
+        </w:numPr>
+      </w:pPr>
+      <w:r>
+        <w:t xml:space="preserve">Appen </w:t>
+      </w:r>
+      <w:r>
+        <w:t>skal kunne køre på alle nyere Android og Apple enheder.</w:t>
+      </w:r>
+    </w:p>
+    <w:p>
+      <w:pPr>
+        <w:pStyle w:val="ListParagraph"/>
+        <w:numPr>
+          <w:ilvl w:val="0"/>
+          <w:numId w:val="5"/>
+        </w:numPr>
+      </w:pPr>
+      <w:r>
         <w:t xml:space="preserve">Der skal være tydelig feedback til brugeren angående fejl i appen, ved manglende internetforbindelse og lign. </w:t>
       </w:r>
     </w:p>
@@ -3000,7 +3478,7 @@
       <w:pPr>
         <w:pStyle w:val="Heading1"/>
       </w:pPr>
-      <w:bookmarkStart w:id="7" w:name="_Toc193287276"/>
+      <w:bookmarkStart w:id="7" w:name="_Toc193357706"/>
       <w:r>
         <w:t>Produktbeskrivelse</w:t>
       </w:r>
@@ -3036,7 +3514,7 @@
       <w:pPr>
         <w:pStyle w:val="Heading2"/>
       </w:pPr>
-      <w:bookmarkStart w:id="8" w:name="_Toc193287277"/>
+      <w:bookmarkStart w:id="8" w:name="_Toc193357707"/>
       <w:r>
         <w:t>Teknisk oversigt</w:t>
       </w:r>
@@ -3060,7 +3538,7 @@
       <w:pPr>
         <w:pStyle w:val="Heading3"/>
       </w:pPr>
-      <w:bookmarkStart w:id="9" w:name="_Toc193287278"/>
+      <w:bookmarkStart w:id="9" w:name="_Toc193357708"/>
       <w:r>
         <w:t>Frontend</w:t>
       </w:r>
@@ -3075,7 +3553,7 @@
       <w:pPr>
         <w:pStyle w:val="Heading3"/>
       </w:pPr>
-      <w:bookmarkStart w:id="10" w:name="_Toc193287279"/>
+      <w:bookmarkStart w:id="10" w:name="_Toc193357709"/>
       <w:r>
         <w:t>Backend</w:t>
       </w:r>
@@ -3135,7 +3613,7 @@
       <w:pPr>
         <w:pStyle w:val="Heading3"/>
       </w:pPr>
-      <w:bookmarkStart w:id="11" w:name="_Toc193287280"/>
+      <w:bookmarkStart w:id="11" w:name="_Toc193357710"/>
       <w:r>
         <w:t>Database og data persistens</w:t>
       </w:r>
@@ -3179,7 +3657,7 @@
       <w:pPr>
         <w:pStyle w:val="Heading2"/>
       </w:pPr>
-      <w:bookmarkStart w:id="12" w:name="_Toc193287281"/>
+      <w:bookmarkStart w:id="12" w:name="_Toc193357711"/>
       <w:r>
         <w:t>Diagrammer</w:t>
       </w:r>
@@ -3189,7 +3667,7 @@
       <w:pPr>
         <w:pStyle w:val="Heading3"/>
       </w:pPr>
-      <w:bookmarkStart w:id="13" w:name="_Toc193287282"/>
+      <w:bookmarkStart w:id="13" w:name="_Toc193357712"/>
       <w:proofErr w:type="spellStart"/>
       <w:r>
         <w:t>Flowchart</w:t>
@@ -3211,7 +3689,11 @@
         <w:t xml:space="preserve">I mit endelige projekt nåede jeg ikke at få opsat brugerhåndtering (mere om dette i procesrapporten). Derfor endte mit diagram med at blive meget lineært. </w:t>
       </w:r>
       <w:r>
-        <w:t>Det viser brugerens vej fra valg af destination til at man får sin rutevejledning i Google Maps.</w:t>
+        <w:t xml:space="preserve">Det viser brugerens </w:t>
+      </w:r>
+      <w:r>
+        <w:lastRenderedPageBreak/>
+        <w:t>vej fra valg af destination til at man får sin rutevejledning i Google Maps.</w:t>
       </w:r>
       <w:r>
         <w:t xml:space="preserve"> Jeg vil alligevel i punktform beskrive brugerens rejse gennem appen. </w:t>
@@ -3252,7 +3734,6 @@
         </w:numPr>
       </w:pPr>
       <w:r>
-        <w:lastRenderedPageBreak/>
         <w:t xml:space="preserve">Her indtastes </w:t>
       </w:r>
       <w:r>
@@ -3741,7 +4222,7 @@
       <w:pPr>
         <w:pStyle w:val="Heading3"/>
       </w:pPr>
-      <w:bookmarkStart w:id="14" w:name="_Toc193287283"/>
+      <w:bookmarkStart w:id="14" w:name="_Toc193357713"/>
       <w:r>
         <w:t>ER-diagram (bilag 2)</w:t>
       </w:r>
@@ -3793,6 +4274,7 @@
     <w:p>
       <w:proofErr w:type="spellStart"/>
       <w:r>
+        <w:lastRenderedPageBreak/>
         <w:t>UserPreferences</w:t>
       </w:r>
       <w:proofErr w:type="spellEnd"/>
@@ -3821,7 +4303,6 @@
     <w:p>
       <w:proofErr w:type="spellStart"/>
       <w:r>
-        <w:lastRenderedPageBreak/>
         <w:t>ScheduleItem</w:t>
       </w:r>
       <w:proofErr w:type="spellEnd"/>
@@ -3845,7 +4326,7 @@
       <w:pPr>
         <w:pStyle w:val="Heading1"/>
       </w:pPr>
-      <w:bookmarkStart w:id="15" w:name="_Toc193287284"/>
+      <w:bookmarkStart w:id="15" w:name="_Toc193357714"/>
       <w:r>
         <w:t>Vejledning</w:t>
       </w:r>
@@ -3860,7 +4341,7 @@
       <w:pPr>
         <w:pStyle w:val="Heading2"/>
       </w:pPr>
-      <w:bookmarkStart w:id="16" w:name="_Toc193287285"/>
+      <w:bookmarkStart w:id="16" w:name="_Toc193357715"/>
       <w:r>
         <w:t>Installationsvejledning</w:t>
       </w:r>
@@ -3897,6 +4378,9 @@
     </w:p>
     <w:p>
       <w:r>
+        <w:rPr>
+          <w:noProof/>
+        </w:rPr>
         <w:drawing>
           <wp:inline distT="0" distB="0" distL="0" distR="0" wp14:anchorId="39EA2DDA" wp14:editId="511815AA">
             <wp:extent cx="5731510" cy="3790315"/>
@@ -3978,6 +4462,9 @@
     </w:p>
     <w:p>
       <w:r>
+        <w:rPr>
+          <w:noProof/>
+        </w:rPr>
         <w:lastRenderedPageBreak/>
         <w:drawing>
           <wp:inline distT="0" distB="0" distL="0" distR="0" wp14:anchorId="64465694" wp14:editId="587E1907">
@@ -4026,6 +4513,9 @@
         <w:t xml:space="preserve">Når alt dette er gjort, kan du åbne Roamio.sln filen i den afleverede mappe: </w:t>
       </w:r>
       <w:r>
+        <w:rPr>
+          <w:noProof/>
+        </w:rPr>
         <w:drawing>
           <wp:inline distT="0" distB="0" distL="0" distR="0" wp14:anchorId="5BFA0B31" wp14:editId="06E73270">
             <wp:extent cx="5731510" cy="3000375"/>
@@ -4067,7 +4557,7 @@
       <w:pPr>
         <w:pStyle w:val="Heading2"/>
       </w:pPr>
-      <w:bookmarkStart w:id="17" w:name="_Toc193287286"/>
+      <w:bookmarkStart w:id="17" w:name="_Toc193357716"/>
       <w:r>
         <w:t>Installation med Visual Studio allerede installeret</w:t>
       </w:r>
@@ -4120,6 +4610,9 @@
     </w:p>
     <w:p>
       <w:r>
+        <w:rPr>
+          <w:noProof/>
+        </w:rPr>
         <w:drawing>
           <wp:inline distT="0" distB="0" distL="0" distR="0" wp14:anchorId="58C1F48A" wp14:editId="4941DF72">
             <wp:extent cx="5731510" cy="337820"/>
@@ -4180,6 +4673,9 @@
     </w:p>
     <w:p>
       <w:r>
+        <w:rPr>
+          <w:noProof/>
+        </w:rPr>
         <w:drawing>
           <wp:inline distT="0" distB="0" distL="0" distR="0" wp14:anchorId="7C26C3DC" wp14:editId="31C6DE82">
             <wp:extent cx="5731510" cy="2964180"/>
@@ -4234,7 +4730,7 @@
       <w:pPr>
         <w:pStyle w:val="Heading2"/>
       </w:pPr>
-      <w:bookmarkStart w:id="18" w:name="_Toc193287287"/>
+      <w:bookmarkStart w:id="18" w:name="_Toc193357717"/>
       <w:r>
         <w:t>Brugervejledning</w:t>
       </w:r>
@@ -5641,7 +6137,7 @@
       <w:pPr>
         <w:pStyle w:val="Heading1"/>
       </w:pPr>
-      <w:bookmarkStart w:id="19" w:name="_Toc193287288"/>
+      <w:bookmarkStart w:id="19" w:name="_Toc193357718"/>
       <w:r>
         <w:t>Test og validering</w:t>
       </w:r>
@@ -5652,13 +6148,20 @@
         <w:t>I dette afsnit vil jeg beskrive</w:t>
       </w:r>
       <w:r>
-        <w:t xml:space="preserve"> fem test-cases, deres formål, metode og hvordan de måler mod kravspecifikationerne.</w:t>
+        <w:t xml:space="preserve"> </w:t>
+      </w:r>
+      <w:r>
+        <w:t>to</w:t>
+      </w:r>
+      <w:r>
+        <w:t xml:space="preserve"> test-cases, deres formål, metode og hvordan de måler mod kravspecifikationerne.</w:t>
       </w:r>
     </w:p>
     <w:p>
       <w:pPr>
         <w:pStyle w:val="Heading2"/>
       </w:pPr>
+      <w:bookmarkStart w:id="20" w:name="_Toc193357719"/>
       <w:r>
         <w:t xml:space="preserve">Case 1: </w:t>
       </w:r>
@@ -5673,6 +6176,7 @@
       <w:r>
         <w:t xml:space="preserve"> gennem appen</w:t>
       </w:r>
+      <w:bookmarkEnd w:id="20"/>
     </w:p>
     <w:p>
       <w:r>
@@ -5867,12 +6371,14 @@
       <w:pPr>
         <w:pStyle w:val="Heading2"/>
       </w:pPr>
+      <w:bookmarkStart w:id="21" w:name="_Toc193357720"/>
       <w:r>
         <w:t xml:space="preserve">Case 2: </w:t>
       </w:r>
       <w:r>
         <w:t>Alternering mellem spisesteder og oplevelser på planer</w:t>
       </w:r>
+      <w:bookmarkEnd w:id="21"/>
     </w:p>
     <w:p>
       <w:r>
@@ -5883,7 +6389,15 @@
         <w:t xml:space="preserve">Formål: </w:t>
       </w:r>
       <w:r>
-        <w:t>Validér at appen tager højde for at spisesteder og oplevelser er to forskellige entiteter og derfor så vidt muligt undgår at der bliver placeret eksempelvis to spisesteder efter hinanden i en foreslået/endelig dagsplan.</w:t>
+        <w:t xml:space="preserve">Validér at appen tager højde for at spisesteder og oplevelser er to forskellige entiteter og derfor så vidt muligt undgår at der bliver placeret </w:t>
+      </w:r>
+      <w:proofErr w:type="gramStart"/>
+      <w:r>
+        <w:t>eksempelvis</w:t>
+      </w:r>
+      <w:proofErr w:type="gramEnd"/>
+      <w:r>
+        <w:t xml:space="preserve"> to spisesteder efter hinanden i en foreslået/endelig dagsplan.</w:t>
       </w:r>
     </w:p>
     <w:p>
@@ -5915,11 +6429,33 @@
         </w:rPr>
         <w:t>Restaurants</w:t>
       </w:r>
+      <w:proofErr w:type="gramStart"/>
       <w:r>
         <w:rPr>
           <w:lang w:val="en-US"/>
         </w:rPr>
-        <w:t xml:space="preserve">: ”Rest. A”, ”Rest. </w:t>
+        <w:t>: ”Rest</w:t>
+      </w:r>
+      <w:proofErr w:type="gramEnd"/>
+      <w:r>
+        <w:rPr>
+          <w:lang w:val="en-US"/>
+        </w:rPr>
+        <w:t>. A”</w:t>
+      </w:r>
+      <w:proofErr w:type="gramStart"/>
+      <w:r>
+        <w:rPr>
+          <w:lang w:val="en-US"/>
+        </w:rPr>
+        <w:t>, ”Rest</w:t>
+      </w:r>
+      <w:proofErr w:type="gramEnd"/>
+      <w:r>
+        <w:rPr>
+          <w:lang w:val="en-US"/>
+        </w:rPr>
+        <w:t xml:space="preserve">. </w:t>
       </w:r>
       <w:r>
         <w:rPr>
@@ -6046,47 +6582,45 @@
           <w:b/>
           <w:bCs/>
         </w:rPr>
-        <w:t>Opfyldelse af kravsspecifikation</w:t>
-      </w:r>
+        <w:t xml:space="preserve">Opfyldelse af kravsspecifikation: </w:t>
+      </w:r>
+      <w:r>
+        <w:t>Brugeren kan sætte sit ønskede tidsrum. Og oplever ikke at blive foreslået de samme aktiviteter på samme plan.</w:t>
+      </w:r>
+    </w:p>
+    <w:p>
+      <w:pPr>
+        <w:pStyle w:val="Heading3"/>
+      </w:pPr>
+      <w:bookmarkStart w:id="22" w:name="_Toc193357721"/>
+      <w:proofErr w:type="spellStart"/>
+      <w:r>
+        <w:t>GenerateDayPlans</w:t>
+      </w:r>
+      <w:proofErr w:type="spellEnd"/>
+      <w:r>
+        <w:t>-metoden.</w:t>
+      </w:r>
+      <w:bookmarkEnd w:id="22"/>
+    </w:p>
+    <w:p>
+      <w:r>
+        <w:t>Når der trykkes på ”</w:t>
+      </w:r>
+      <w:proofErr w:type="spellStart"/>
+      <w:r>
+        <w:t>Confirm</w:t>
+      </w:r>
+      <w:proofErr w:type="spellEnd"/>
+      <w:r>
+        <w:t xml:space="preserve">” på siden for de forslåede aktiviteter, aktiveres bl.a. dette stykke kode: </w:t>
+      </w:r>
+    </w:p>
+    <w:p>
       <w:r>
         <w:rPr>
-          <w:b/>
-          <w:bCs/>
+          <w:noProof/>
         </w:rPr>
-        <w:t xml:space="preserve">: </w:t>
-      </w:r>
-      <w:r>
-        <w:t>Brugeren kan sætte sit ønskede tidsrum. Og oplever ikke at blive foreslået de samme aktiviteter på samme plan.</w:t>
-      </w:r>
-    </w:p>
-    <w:p>
-      <w:pPr>
-        <w:pStyle w:val="Heading3"/>
-      </w:pPr>
-      <w:r>
-        <w:t xml:space="preserve">Gennemgang af </w:t>
-      </w:r>
-      <w:proofErr w:type="spellStart"/>
-      <w:r>
-        <w:t>GenerateDayPlans</w:t>
-      </w:r>
-      <w:proofErr w:type="spellEnd"/>
-    </w:p>
-    <w:p>
-      <w:r>
-        <w:t>Når der trykkes på ”</w:t>
-      </w:r>
-      <w:proofErr w:type="spellStart"/>
-      <w:r>
-        <w:t>Confirm</w:t>
-      </w:r>
-      <w:proofErr w:type="spellEnd"/>
-      <w:r>
-        <w:t xml:space="preserve">” på siden for de forslåede aktiviteter, aktiveres bl.a. dette stykke kode: </w:t>
-      </w:r>
-    </w:p>
-    <w:p>
-      <w:r>
         <w:drawing>
           <wp:inline distT="0" distB="0" distL="0" distR="0" wp14:anchorId="3BD889B6" wp14:editId="7D27E374">
             <wp:extent cx="2600688" cy="1209844"/>
@@ -6147,71 +6681,256 @@
       <w:r>
         <w:t xml:space="preserve">. Denne tager imod de inputs som brugeren indtaster og genererer en dagsplan ud fra disse. </w:t>
       </w:r>
-    </w:p>
+      <w:r>
+        <w:t>Hele metoden kan ses i bilag 3.</w:t>
+      </w:r>
+    </w:p>
+    <w:p/>
     <w:p>
       <w:pPr>
         <w:pStyle w:val="Heading1"/>
       </w:pPr>
-      <w:bookmarkStart w:id="20" w:name="_Toc193287289"/>
-      <w:r>
+      <w:bookmarkStart w:id="23" w:name="_Toc193357722"/>
+      <w:r>
+        <w:lastRenderedPageBreak/>
         <w:t>Konklusion</w:t>
       </w:r>
-      <w:bookmarkEnd w:id="20"/>
-    </w:p>
-    <w:p>
-      <w:r>
-        <w:t>- Opsummering af produktets status og vurdering af løsningens kvalitet</w:t>
-      </w:r>
-    </w:p>
-    <w:p>
-      <w:r>
-        <w:lastRenderedPageBreak/>
-        <w:t xml:space="preserve"> - Forslag til videre udvikling</w:t>
-      </w:r>
-    </w:p>
-    <w:p/>
+      <w:bookmarkEnd w:id="23"/>
+    </w:p>
+    <w:p>
+      <w:r>
+        <w:t xml:space="preserve">Jeg synes at jeg nåede godt i mål på rigtig mange punkter. Appen </w:t>
+      </w:r>
+      <w:r>
+        <w:t xml:space="preserve">gør det hurtigt og nemt at finde inspiration til oplevelser og spisesteder. Dette kan især være positivt, hvis man rejser til et sted, hvor man ikke rigtig er kendt. </w:t>
+      </w:r>
+    </w:p>
+    <w:p>
+      <w:r>
+        <w:t xml:space="preserve">Integrationen af Googles </w:t>
+      </w:r>
+      <w:proofErr w:type="spellStart"/>
+      <w:r>
+        <w:t>API’er</w:t>
+      </w:r>
+      <w:proofErr w:type="spellEnd"/>
+      <w:r>
+        <w:t xml:space="preserve"> for </w:t>
+      </w:r>
+      <w:proofErr w:type="spellStart"/>
+      <w:r>
+        <w:t>Geocoding</w:t>
+      </w:r>
+      <w:proofErr w:type="spellEnd"/>
+      <w:r>
+        <w:t xml:space="preserve">, Places og Maps, gør også at appen har et næsten uendeligt forråd af idéer til at inspirere brugeren. Brugeren kan også nemt komme fra sted til sted. </w:t>
+      </w:r>
+    </w:p>
+    <w:p>
+      <w:r>
+        <w:t>Der er dog også en del mangler, som jeg gerne vil adressere også:</w:t>
+      </w:r>
+    </w:p>
+    <w:p>
+      <w:r>
+        <w:t xml:space="preserve">Jeg er ked af at jeg ikke fik implementeret brugerhåndtering på en god måde. </w:t>
+      </w:r>
+      <w:r>
+        <w:t>D</w:t>
+      </w:r>
+      <w:r>
+        <w:t>e sociale featu</w:t>
+      </w:r>
+      <w:r>
+        <w:t>r</w:t>
+      </w:r>
+      <w:r>
+        <w:t xml:space="preserve">es jeg havde tiltænkt, som deling af sin rejse, tilføjelse af rejsemakkere osv. </w:t>
+      </w:r>
+      <w:r>
+        <w:t>blev desværre ikke til noget.</w:t>
+      </w:r>
+    </w:p>
+    <w:p>
+      <w:r>
+        <w:t xml:space="preserve">Jeg synes også at appens flow kunne optimeres. I stedet for at du vælger antal ønskede måltider, oplevelser og ønsket tidsrum på forskellige sider, kunne dette sagtens være gjort på en enkelt, samlet side. </w:t>
+      </w:r>
+    </w:p>
+    <w:p>
+      <w:pPr>
+        <w:pStyle w:val="Heading2"/>
+      </w:pPr>
+      <w:bookmarkStart w:id="24" w:name="_Toc193357723"/>
+      <w:r>
+        <w:t>Muligheder for videreudvikling</w:t>
+      </w:r>
+      <w:bookmarkEnd w:id="24"/>
+    </w:p>
+    <w:p>
+      <w:r>
+        <w:t>Skulle jeg videreudvikle på projektet, ville brugerhåndtering helt klart være en førsteprioritet. Dette ville muliggøre deling af rejseplaner, tilføjelse af rejsemakkere og generelle sociale features jeg havde tiltænkt.</w:t>
+      </w:r>
+    </w:p>
+    <w:p>
+      <w:r>
+        <w:t>Appens flow i forhold til opsætning af præferencer og valg at tidsrum, rejsedage, spisesteder og oplevelser kunne også forbedres en hel del.</w:t>
+      </w:r>
+    </w:p>
+    <w:p>
+      <w:proofErr w:type="spellStart"/>
+      <w:r>
+        <w:t>UI’et</w:t>
+      </w:r>
+      <w:proofErr w:type="spellEnd"/>
+      <w:r>
+        <w:t xml:space="preserve"> kunne også godt bruge en overhaling, så det ikke bare er Microsofts standard XAML-elementer der vises. </w:t>
+      </w:r>
+    </w:p>
+    <w:p>
+      <w:r>
+        <w:t xml:space="preserve">Jeg tænker også det kunne have gjort appen meget bedre, hvis man selv kunne vælge sin foretrukne navigationsservice, og at denne var integreret direkte i appen, så man ikke skulle forlade den for at gå til navigation. </w:t>
+      </w:r>
+    </w:p>
+    <w:p>
+      <w:r>
+        <w:t xml:space="preserve">Som appen står lige nu, kan brugeren heller ikke rette sine præferencer. Dette skal også gøres muligt. </w:t>
+      </w:r>
+    </w:p>
     <w:p>
       <w:pPr>
         <w:pStyle w:val="Heading1"/>
       </w:pPr>
-      <w:bookmarkStart w:id="21" w:name="_Toc193287290"/>
+      <w:bookmarkStart w:id="25" w:name="_Toc193357724"/>
       <w:r>
         <w:t>Kilder og referencer</w:t>
       </w:r>
-      <w:bookmarkEnd w:id="21"/>
-    </w:p>
-    <w:p/>
+      <w:bookmarkEnd w:id="25"/>
+    </w:p>
+    <w:p>
+      <w:pPr>
+        <w:pStyle w:val="Heading2"/>
+      </w:pPr>
+      <w:bookmarkStart w:id="26" w:name="_Toc193357725"/>
+      <w:r>
+        <w:t>YouTube</w:t>
+      </w:r>
+      <w:bookmarkEnd w:id="26"/>
+    </w:p>
+    <w:p>
+      <w:pPr>
+        <w:rPr>
+          <w:lang w:val="en-US"/>
+        </w:rPr>
+      </w:pPr>
+      <w:hyperlink r:id="rId37" w:history="1">
+        <w:r>
+          <w:rPr>
+            <w:rStyle w:val="Hyperlink"/>
+            <w:lang w:val="en-US"/>
+          </w:rPr>
+          <w:t>Amazon DynamoDB in .NET - The Getting Started Guide</w:t>
+        </w:r>
+      </w:hyperlink>
+      <w:r>
+        <w:rPr>
+          <w:lang w:val="en-US"/>
+        </w:rPr>
+        <w:t xml:space="preserve"> </w:t>
+      </w:r>
+      <w:r>
+        <w:rPr>
+          <w:lang w:val="en-US"/>
+        </w:rPr>
+        <w:t>– Mukesh Murugan</w:t>
+      </w:r>
+    </w:p>
+    <w:p>
+      <w:pPr>
+        <w:rPr>
+          <w:lang w:val="en-US"/>
+        </w:rPr>
+      </w:pPr>
+      <w:hyperlink r:id="rId38" w:history="1">
+        <w:r>
+          <w:rPr>
+            <w:rStyle w:val="Hyperlink"/>
+            <w:lang w:val="en-US"/>
+          </w:rPr>
+          <w:t>Deploy .Net Core Web API (.Net 8) to AWS Lambda Function from VS2022 and Config with The API Gateway</w:t>
+        </w:r>
+      </w:hyperlink>
+      <w:r>
+        <w:rPr>
+          <w:lang w:val="en-US"/>
+        </w:rPr>
+        <w:t xml:space="preserve"> – Lucky Happy</w:t>
+      </w:r>
+    </w:p>
+    <w:p>
+      <w:pPr>
+        <w:pStyle w:val="Heading2"/>
+        <w:rPr>
+          <w:lang w:val="en-US"/>
+        </w:rPr>
+      </w:pPr>
+      <w:bookmarkStart w:id="27" w:name="_Toc193357726"/>
+      <w:r>
+        <w:rPr>
+          <w:lang w:val="en-US"/>
+        </w:rPr>
+        <w:t>AI</w:t>
+      </w:r>
+      <w:bookmarkEnd w:id="27"/>
+    </w:p>
+    <w:p>
+      <w:pPr>
+        <w:rPr>
+          <w:lang w:val="en-US"/>
+        </w:rPr>
+      </w:pPr>
+      <w:hyperlink r:id="rId39" w:history="1">
+        <w:r>
+          <w:rPr>
+            <w:rStyle w:val="Hyperlink"/>
+            <w:lang w:val="en-US"/>
+          </w:rPr>
+          <w:t>ChatGPT</w:t>
+        </w:r>
+      </w:hyperlink>
+      <w:r>
+        <w:rPr>
+          <w:lang w:val="en-US"/>
+        </w:rPr>
+        <w:t xml:space="preserve"> </w:t>
+      </w:r>
+    </w:p>
     <w:p>
       <w:pPr>
         <w:pStyle w:val="Heading1"/>
+        <w:rPr>
+          <w:lang w:val="en-US"/>
+        </w:rPr>
       </w:pPr>
     </w:p>
     <w:p>
       <w:pPr>
         <w:pStyle w:val="Heading1"/>
       </w:pPr>
-    </w:p>
-    <w:p>
-      <w:pPr>
-        <w:pStyle w:val="Heading1"/>
-      </w:pPr>
-      <w:bookmarkStart w:id="22" w:name="_Toc193287291"/>
+      <w:bookmarkStart w:id="28" w:name="_Toc193357727"/>
       <w:r>
         <w:t>Bilag</w:t>
       </w:r>
-      <w:bookmarkEnd w:id="22"/>
-    </w:p>
-    <w:p/>
+      <w:bookmarkEnd w:id="28"/>
+    </w:p>
     <w:p>
       <w:pPr>
         <w:pStyle w:val="Heading2"/>
       </w:pPr>
-      <w:bookmarkStart w:id="23" w:name="_Toc193287292"/>
+      <w:bookmarkStart w:id="29" w:name="_Toc193357728"/>
       <w:r>
         <w:rPr>
           <w:noProof/>
         </w:rPr>
-        <w:lastRenderedPageBreak/>
         <w:drawing>
           <wp:anchor distT="0" distB="0" distL="114300" distR="114300" simplePos="0" relativeHeight="251660288" behindDoc="1" locked="0" layoutInCell="1" allowOverlap="1" wp14:anchorId="15F1277E" wp14:editId="511AD39A">
             <wp:simplePos x="0" y="0"/>
@@ -6238,7 +6957,7 @@
                     </pic:cNvPicPr>
                   </pic:nvPicPr>
                   <pic:blipFill>
-                    <a:blip r:embed="rId37">
+                    <a:blip r:embed="rId40">
                       <a:extLst>
                         <a:ext uri="{28A0092B-C50C-407E-A947-70E740481C1C}">
                           <a14:useLocalDpi xmlns:a14="http://schemas.microsoft.com/office/drawing/2010/main" val="0"/>
@@ -6282,7 +7001,7 @@
       <w:r>
         <w:t>Flowchart</w:t>
       </w:r>
-      <w:bookmarkEnd w:id="23"/>
+      <w:bookmarkEnd w:id="29"/>
       <w:proofErr w:type="spellEnd"/>
     </w:p>
     <w:p>
@@ -6304,12 +7023,11 @@
       <w:pPr>
         <w:pStyle w:val="Heading2"/>
       </w:pPr>
-      <w:bookmarkStart w:id="24" w:name="_Toc193287293"/>
-      <w:r>
-        <w:lastRenderedPageBreak/>
+      <w:bookmarkStart w:id="30" w:name="_Toc193357729"/>
+      <w:r>
         <w:t>Bilag 2 – ER Diagram over de mest centrale modeller</w:t>
       </w:r>
-      <w:bookmarkEnd w:id="24"/>
+      <w:bookmarkEnd w:id="30"/>
     </w:p>
     <w:p>
       <w:r>
@@ -6334,7 +7052,7 @@
                     </pic:cNvPicPr>
                   </pic:nvPicPr>
                   <pic:blipFill>
-                    <a:blip r:embed="rId38">
+                    <a:blip r:embed="rId41">
                       <a:extLst>
                         <a:ext uri="{28A0092B-C50C-407E-A947-70E740481C1C}">
                           <a14:useLocalDpi xmlns:a14="http://schemas.microsoft.com/office/drawing/2010/main" val="0"/>
@@ -6366,10 +7084,115 @@
         </w:drawing>
       </w:r>
     </w:p>
+    <w:p/>
+    <w:p/>
+    <w:p/>
+    <w:p/>
+    <w:p/>
+    <w:p/>
+    <w:p>
+      <w:pPr>
+        <w:pStyle w:val="Heading2"/>
+      </w:pPr>
+      <w:bookmarkStart w:id="31" w:name="_Toc193357730"/>
+      <w:r>
+        <w:t xml:space="preserve">Bilag 3 – </w:t>
+      </w:r>
+      <w:proofErr w:type="spellStart"/>
+      <w:r>
+        <w:t>GenerateDayPlan</w:t>
+      </w:r>
+      <w:r>
+        <w:t>s</w:t>
+      </w:r>
+      <w:proofErr w:type="spellEnd"/>
+      <w:r>
+        <w:t>-metoden.</w:t>
+      </w:r>
+      <w:bookmarkEnd w:id="31"/>
+    </w:p>
+    <w:p>
+      <w:r>
+        <w:drawing>
+          <wp:inline distT="0" distB="0" distL="0" distR="0" wp14:anchorId="1B7A5312" wp14:editId="4CD40D5C">
+            <wp:extent cx="5731510" cy="3198495"/>
+            <wp:effectExtent l="0" t="0" r="2540" b="1905"/>
+            <wp:docPr id="1460952263" name="Picture 1"/>
+            <wp:cNvGraphicFramePr>
+              <a:graphicFrameLocks xmlns:a="http://schemas.openxmlformats.org/drawingml/2006/main" noChangeAspect="1"/>
+            </wp:cNvGraphicFramePr>
+            <a:graphic xmlns:a="http://schemas.openxmlformats.org/drawingml/2006/main">
+              <a:graphicData uri="http://schemas.openxmlformats.org/drawingml/2006/picture">
+                <pic:pic xmlns:pic="http://schemas.openxmlformats.org/drawingml/2006/picture">
+                  <pic:nvPicPr>
+                    <pic:cNvPr id="1460952263" name=""/>
+                    <pic:cNvPicPr/>
+                  </pic:nvPicPr>
+                  <pic:blipFill>
+                    <a:blip r:embed="rId42"/>
+                    <a:stretch>
+                      <a:fillRect/>
+                    </a:stretch>
+                  </pic:blipFill>
+                  <pic:spPr>
+                    <a:xfrm>
+                      <a:off x="0" y="0"/>
+                      <a:ext cx="5731510" cy="3198495"/>
+                    </a:xfrm>
+                    <a:prstGeom prst="rect">
+                      <a:avLst/>
+                    </a:prstGeom>
+                  </pic:spPr>
+                </pic:pic>
+              </a:graphicData>
+            </a:graphic>
+          </wp:inline>
+        </w:drawing>
+      </w:r>
+    </w:p>
+    <w:p>
+      <w:r>
+        <w:drawing>
+          <wp:inline distT="0" distB="0" distL="0" distR="0" wp14:anchorId="08E40270" wp14:editId="2E3E3C9C">
+            <wp:extent cx="5630061" cy="4315427"/>
+            <wp:effectExtent l="0" t="0" r="8890" b="9525"/>
+            <wp:docPr id="883634499" name="Picture 1"/>
+            <wp:cNvGraphicFramePr>
+              <a:graphicFrameLocks xmlns:a="http://schemas.openxmlformats.org/drawingml/2006/main" noChangeAspect="1"/>
+            </wp:cNvGraphicFramePr>
+            <a:graphic xmlns:a="http://schemas.openxmlformats.org/drawingml/2006/main">
+              <a:graphicData uri="http://schemas.openxmlformats.org/drawingml/2006/picture">
+                <pic:pic xmlns:pic="http://schemas.openxmlformats.org/drawingml/2006/picture">
+                  <pic:nvPicPr>
+                    <pic:cNvPr id="883634499" name=""/>
+                    <pic:cNvPicPr/>
+                  </pic:nvPicPr>
+                  <pic:blipFill>
+                    <a:blip r:embed="rId43"/>
+                    <a:stretch>
+                      <a:fillRect/>
+                    </a:stretch>
+                  </pic:blipFill>
+                  <pic:spPr>
+                    <a:xfrm>
+                      <a:off x="0" y="0"/>
+                      <a:ext cx="5630061" cy="4315427"/>
+                    </a:xfrm>
+                    <a:prstGeom prst="rect">
+                      <a:avLst/>
+                    </a:prstGeom>
+                  </pic:spPr>
+                </pic:pic>
+              </a:graphicData>
+            </a:graphic>
+          </wp:inline>
+        </w:drawing>
+      </w:r>
+    </w:p>
     <w:sectPr>
-      <w:headerReference w:type="default" r:id="rId39"/>
-      <w:footerReference w:type="default" r:id="rId40"/>
-      <w:footerReference w:type="first" r:id="rId41"/>
+      <w:headerReference w:type="default" r:id="rId44"/>
+      <w:footerReference w:type="default" r:id="rId45"/>
+      <w:footerReference w:type="first" r:id="rId46"/>
       <w:pgSz w:w="11906" w:h="16838"/>
       <w:pgMar w:top="1440" w:right="1440" w:bottom="1440" w:left="1440" w:header="708" w:footer="708" w:gutter="0"/>
       <w:pgNumType w:start="0"/>

</xml_diff>